<commit_message>
introduced different types of forms
</commit_message>
<xml_diff>
--- a/proposal.docx
+++ b/proposal.docx
@@ -389,7 +389,7 @@
           <w:szCs w:val="24"/>
           <w:rtl w:val="0"/>
         </w:rPr>
-        <w:t xml:space="preserve">By TP1: Design basic text boxes and buttons that work.</w:t>
+        <w:t xml:space="preserve">By TP1: Design basic text boxes and buttons that work and save filled entries to a database file.</w:t>
       </w:r>
     </w:p>
     <w:p>
@@ -416,7 +416,7 @@
           <w:szCs w:val="24"/>
           <w:rtl w:val="0"/>
         </w:rPr>
-        <w:t xml:space="preserve">By TP2: Integrate different text boxes and buttons into a form that lets users enter credentials, generate complex passwords, and save to a file.</w:t>
+        <w:t xml:space="preserve">By TP2: Integrate different text boxes and buttons into a form that lets users enter credentials and generate complex passwords. Also, have a separate entries view that shows the user all of their saved entries.</w:t>
       </w:r>
     </w:p>
     <w:p>

</xml_diff>

<commit_message>
introducing button hover effect and floatingForm
</commit_message>
<xml_diff>
--- a/proposal.docx
+++ b/proposal.docx
@@ -786,6 +786,66 @@
           <w:rtl w:val="0"/>
         </w:rPr>
         <w:t xml:space="preserve">Alongside the CMU Graphics library and some other built-in Python libraries, I am planning to use external encryption libraries like ‘cryptography’ to encrypt/decrypt login credentials. I will also use the ‘clipboard’ library to copy/paste credentials from and to the application. Finally, I might use keyboard libraries to perform auto-writing. All will happen only after TP2.</w:t>
+      </w:r>
+    </w:p>
+    <w:p>
+      <w:pPr>
+        <w:spacing w:line="360" w:lineRule="auto"/>
+        <w:rPr>
+          <w:rFonts w:ascii="Roboto" w:cs="Roboto" w:eastAsia="Roboto" w:hAnsi="Roboto"/>
+          <w:color w:val="212529"/>
+          <w:sz w:val="24"/>
+          <w:szCs w:val="24"/>
+        </w:rPr>
+      </w:pPr>
+      <w:r>
+        <w:rPr>
+          <w:rtl w:val="0"/>
+        </w:rPr>
+      </w:r>
+    </w:p>
+    <w:p>
+      <w:pPr>
+        <w:spacing w:line="360" w:lineRule="auto"/>
+        <w:rPr>
+          <w:rFonts w:ascii="Roboto" w:cs="Roboto" w:eastAsia="Roboto" w:hAnsi="Roboto"/>
+          <w:b w:val="1"/>
+          <w:color w:val="212529"/>
+          <w:sz w:val="24"/>
+          <w:szCs w:val="24"/>
+        </w:rPr>
+      </w:pPr>
+      <w:r>
+        <w:rPr>
+          <w:rFonts w:ascii="Roboto" w:cs="Roboto" w:eastAsia="Roboto" w:hAnsi="Roboto"/>
+          <w:b w:val="1"/>
+          <w:color w:val="212529"/>
+          <w:sz w:val="24"/>
+          <w:szCs w:val="24"/>
+          <w:rtl w:val="0"/>
+        </w:rPr>
+        <w:t xml:space="preserve">Credits</w:t>
+      </w:r>
+    </w:p>
+    <w:p>
+      <w:pPr>
+        <w:spacing w:line="360" w:lineRule="auto"/>
+        <w:rPr>
+          <w:rFonts w:ascii="Roboto" w:cs="Roboto" w:eastAsia="Roboto" w:hAnsi="Roboto"/>
+          <w:color w:val="212529"/>
+          <w:sz w:val="24"/>
+          <w:szCs w:val="24"/>
+        </w:rPr>
+      </w:pPr>
+      <w:r>
+        <w:rPr>
+          <w:rFonts w:ascii="Roboto" w:cs="Roboto" w:eastAsia="Roboto" w:hAnsi="Roboto"/>
+          <w:color w:val="212529"/>
+          <w:sz w:val="24"/>
+          <w:szCs w:val="24"/>
+          <w:rtl w:val="0"/>
+        </w:rPr>
+        <w:t xml:space="preserve">The background is AI generated by Playground.</w:t>
       </w:r>
     </w:p>
     <w:p>

</xml_diff>

<commit_message>
added cool button icons
</commit_message>
<xml_diff>
--- a/proposal.docx
+++ b/proposal.docx
@@ -569,12 +569,12 @@
           <wp:inline distB="114300" distT="114300" distL="114300" distR="114300">
             <wp:extent cx="5943600" cy="3365500"/>
             <wp:effectExtent b="0" l="0" r="0" t="0"/>
-            <wp:docPr id="1" name="image1.png"/>
+            <wp:docPr id="1" name="image2.png"/>
             <a:graphic>
               <a:graphicData uri="http://schemas.openxmlformats.org/drawingml/2006/picture">
                 <pic:pic>
                   <pic:nvPicPr>
-                    <pic:cNvPr id="0" name="image1.png"/>
+                    <pic:cNvPr id="0" name="image2.png"/>
                     <pic:cNvPicPr preferRelativeResize="0"/>
                   </pic:nvPicPr>
                   <pic:blipFill>
@@ -665,12 +665,12 @@
           <wp:inline distB="114300" distT="114300" distL="114300" distR="114300">
             <wp:extent cx="5943600" cy="3365500"/>
             <wp:effectExtent b="0" l="0" r="0" t="0"/>
-            <wp:docPr id="2" name="image2.png"/>
+            <wp:docPr id="2" name="image1.png"/>
             <a:graphic>
               <a:graphicData uri="http://schemas.openxmlformats.org/drawingml/2006/picture">
                 <pic:pic>
                   <pic:nvPicPr>
-                    <pic:cNvPr id="0" name="image2.png"/>
+                    <pic:cNvPr id="0" name="image1.png"/>
                     <pic:cNvPicPr preferRelativeResize="0"/>
                   </pic:nvPicPr>
                   <pic:blipFill>
@@ -845,7 +845,7 @@
           <w:szCs w:val="24"/>
           <w:rtl w:val="0"/>
         </w:rPr>
-        <w:t xml:space="preserve">The background is AI generated by Playground.</w:t>
+        <w:t xml:space="preserve">The background is AI generated by Playground. The button icons have been designed using resources from Flaticon.com.</w:t>
       </w:r>
     </w:p>
     <w:p>

</xml_diff>